<commit_message>
cahier de test img + maj powerpoint
</commit_message>
<xml_diff>
--- a/documentation/cahier de test perso.docx
+++ b/documentation/cahier de test perso.docx
@@ -1,6 +1,6 @@
 
 <file path=word/document.xml><?xml version="1.0" encoding="utf-8"?>
-<w:document xmlns:wpc="http://schemas.microsoft.com/office/word/2010/wordprocessingCanvas" xmlns:cx="http://schemas.microsoft.com/office/drawing/2014/chartex" xmlns:cx1="http://schemas.microsoft.com/office/drawing/2015/9/8/chartex" xmlns:mc="http://schemas.openxmlformats.org/markup-compatibility/2006" xmlns:o="urn:schemas-microsoft-com:office:office" xmlns:r="http://schemas.openxmlformats.org/officeDocument/2006/relationships" xmlns:m="http://schemas.openxmlformats.org/officeDocument/2006/math" xmlns:v="urn:schemas-microsoft-com:vml" xmlns:wp14="http://schemas.microsoft.com/office/word/2010/wordprocessingDrawing" xmlns:wp="http://schemas.openxmlformats.org/drawingml/2006/wordprocessingDrawing" xmlns:w10="urn:schemas-microsoft-com:office:word" xmlns:w="http://schemas.openxmlformats.org/wordprocessingml/2006/main" xmlns:w14="http://schemas.microsoft.com/office/word/2010/wordml" xmlns:w15="http://schemas.microsoft.com/office/word/2012/wordml" xmlns:w16se="http://schemas.microsoft.com/office/word/2015/wordml/symex" xmlns:wpg="http://schemas.microsoft.com/office/word/2010/wordprocessingGroup" xmlns:wpi="http://schemas.microsoft.com/office/word/2010/wordprocessingInk" xmlns:wne="http://schemas.microsoft.com/office/word/2006/wordml" xmlns:wps="http://schemas.microsoft.com/office/word/2010/wordprocessingShape" mc:Ignorable="w14 w15 w16se wp14">
+<w:document xmlns:wpc="http://schemas.microsoft.com/office/word/2010/wordprocessingCanvas" xmlns:cx="http://schemas.microsoft.com/office/drawing/2014/chartex" xmlns:cx1="http://schemas.microsoft.com/office/drawing/2015/9/8/chartex" xmlns:cx2="http://schemas.microsoft.com/office/drawing/2015/10/21/chartex" xmlns:cx3="http://schemas.microsoft.com/office/drawing/2016/5/9/chartex" xmlns:cx4="http://schemas.microsoft.com/office/drawing/2016/5/10/chartex" xmlns:cx5="http://schemas.microsoft.com/office/drawing/2016/5/11/chartex" xmlns:cx6="http://schemas.microsoft.com/office/drawing/2016/5/12/chartex" xmlns:cx7="http://schemas.microsoft.com/office/drawing/2016/5/13/chartex" xmlns:cx8="http://schemas.microsoft.com/office/drawing/2016/5/14/chartex" xmlns:mc="http://schemas.openxmlformats.org/markup-compatibility/2006" xmlns:aink="http://schemas.microsoft.com/office/drawing/2016/ink" xmlns:am3d="http://schemas.microsoft.com/office/drawing/2017/model3d" xmlns:o="urn:schemas-microsoft-com:office:office" xmlns:oel="http://schemas.microsoft.com/office/2019/extlst" xmlns:r="http://schemas.openxmlformats.org/officeDocument/2006/relationships" xmlns:m="http://schemas.openxmlformats.org/officeDocument/2006/math" xmlns:v="urn:schemas-microsoft-com:vml" xmlns:wp14="http://schemas.microsoft.com/office/word/2010/wordprocessingDrawing" xmlns:wp="http://schemas.openxmlformats.org/drawingml/2006/wordprocessingDrawing" xmlns:w10="urn:schemas-microsoft-com:office:word" xmlns:w="http://schemas.openxmlformats.org/wordprocessingml/2006/main" xmlns:w14="http://schemas.microsoft.com/office/word/2010/wordml" xmlns:w15="http://schemas.microsoft.com/office/word/2012/wordml" xmlns:w16cex="http://schemas.microsoft.com/office/word/2018/wordml/cex" xmlns:w16cid="http://schemas.microsoft.com/office/word/2016/wordml/cid" xmlns:w16="http://schemas.microsoft.com/office/word/2018/wordml" xmlns:w16sdtdh="http://schemas.microsoft.com/office/word/2020/wordml/sdtdatahash" xmlns:w16se="http://schemas.microsoft.com/office/word/2015/wordml/symex" xmlns:wpg="http://schemas.microsoft.com/office/word/2010/wordprocessingGroup" xmlns:wpi="http://schemas.microsoft.com/office/word/2010/wordprocessingInk" xmlns:wne="http://schemas.microsoft.com/office/word/2006/wordml" xmlns:wps="http://schemas.microsoft.com/office/word/2010/wordprocessingShape" mc:Ignorable="w14 w15 w16se w16cid w16 w16cex w16sdtdh wp14">
   <w:body>
     <w:p>
       <w:pPr>
@@ -27,7 +27,7 @@
           <w:szCs w:val="28"/>
           <w:lang w:eastAsia="fr-FR"/>
         </w:rPr>
-        <w:t xml:space="preserve">1.3 Configuration de la “Light </w:t>
+        <w:t xml:space="preserve">Configuration de la “Light </w:t>
       </w:r>
       <w:proofErr w:type="spellStart"/>
       <w:r>
@@ -129,7 +129,7 @@
           <w:szCs w:val="28"/>
           <w:lang w:eastAsia="fr-FR"/>
         </w:rPr>
-        <w:t xml:space="preserve">1.4   Configuration de la “Light </w:t>
+        <w:t xml:space="preserve">1.   Configuration de la “Light </w:t>
       </w:r>
       <w:proofErr w:type="spellStart"/>
       <w:r>
@@ -181,8 +181,8 @@
         <w:tblLook w:val="04A0" w:firstRow="1" w:lastRow="0" w:firstColumn="1" w:lastColumn="0" w:noHBand="0" w:noVBand="1"/>
       </w:tblPr>
       <w:tblGrid>
-        <w:gridCol w:w="4376"/>
-        <w:gridCol w:w="3617"/>
+        <w:gridCol w:w="5208"/>
+        <w:gridCol w:w="4179"/>
         <w:gridCol w:w="1063"/>
       </w:tblGrid>
       <w:tr>
@@ -1068,8 +1068,8 @@
         <w:tblLook w:val="04A0" w:firstRow="1" w:lastRow="0" w:firstColumn="1" w:lastColumn="0" w:noHBand="0" w:noVBand="1"/>
       </w:tblPr>
       <w:tblGrid>
-        <w:gridCol w:w="4243"/>
-        <w:gridCol w:w="3750"/>
+        <w:gridCol w:w="5031"/>
+        <w:gridCol w:w="4356"/>
         <w:gridCol w:w="1063"/>
       </w:tblGrid>
       <w:tr>
@@ -1117,7 +1117,6 @@
                 <w:color w:val="000000"/>
                 <w:lang w:eastAsia="fr-FR"/>
               </w:rPr>
-              <w:lastRenderedPageBreak/>
               <w:t>Réf. : FE1.2</w:t>
             </w:r>
             <w:r>
@@ -1846,61 +1845,6 @@
               </w:rPr>
               <w:t>☐</w:t>
             </w:r>
-          </w:p>
-        </w:tc>
-      </w:tr>
-      <w:tr>
-        <w:trPr>
-          <w:trHeight w:val="2247"/>
-        </w:trPr>
-        <w:tc>
-          <w:tcPr>
-            <w:tcW w:w="0" w:type="auto"/>
-            <w:gridSpan w:val="3"/>
-            <w:tcBorders>
-              <w:top w:val="single" w:sz="6" w:space="0" w:color="000000"/>
-              <w:left w:val="single" w:sz="6" w:space="0" w:color="000000"/>
-              <w:bottom w:val="single" w:sz="6" w:space="0" w:color="000000"/>
-              <w:right w:val="single" w:sz="6" w:space="0" w:color="000000"/>
-            </w:tcBorders>
-            <w:tcMar>
-              <w:top w:w="0" w:type="dxa"/>
-              <w:left w:w="70" w:type="dxa"/>
-              <w:bottom w:w="0" w:type="dxa"/>
-              <w:right w:w="70" w:type="dxa"/>
-            </w:tcMar>
-            <w:hideMark/>
-          </w:tcPr>
-          <w:p>
-            <w:pPr>
-              <w:spacing w:line="240" w:lineRule="auto"/>
-              <w:jc w:val="both"/>
-              <w:rPr>
-                <w:rFonts w:ascii="Times New Roman" w:eastAsia="Times New Roman" w:hAnsi="Times New Roman" w:cs="Times New Roman"/>
-                <w:sz w:val="24"/>
-                <w:szCs w:val="24"/>
-                <w:lang w:eastAsia="fr-FR"/>
-              </w:rPr>
-            </w:pPr>
-            <w:r>
-              <w:rPr>
-                <w:rFonts w:ascii="Calibri" w:eastAsia="Times New Roman" w:hAnsi="Calibri" w:cs="Calibri"/>
-                <w:color w:val="000000"/>
-                <w:lang w:eastAsia="fr-FR"/>
-              </w:rPr>
-              <w:t>Observations :</w:t>
-            </w:r>
-          </w:p>
-          <w:p>
-            <w:pPr>
-              <w:spacing w:after="0" w:line="240" w:lineRule="auto"/>
-              <w:rPr>
-                <w:rFonts w:ascii="Times New Roman" w:eastAsia="Times New Roman" w:hAnsi="Times New Roman" w:cs="Times New Roman"/>
-                <w:sz w:val="24"/>
-                <w:szCs w:val="24"/>
-                <w:lang w:eastAsia="fr-FR"/>
-              </w:rPr>
-            </w:pPr>
           </w:p>
         </w:tc>
       </w:tr>
@@ -1940,7 +1884,20 @@
           <w:szCs w:val="28"/>
           <w:lang w:eastAsia="fr-FR"/>
         </w:rPr>
-        <w:t>1.5 Activer</w:t>
+        <w:lastRenderedPageBreak/>
+        <w:t>2</w:t>
+      </w:r>
+      <w:r>
+        <w:rPr>
+          <w:rFonts w:ascii="Arial" w:eastAsia="Times New Roman" w:hAnsi="Arial" w:cs="Arial"/>
+          <w:b/>
+          <w:bCs/>
+          <w:color w:val="000000"/>
+          <w:sz w:val="28"/>
+          <w:szCs w:val="28"/>
+          <w:lang w:eastAsia="fr-FR"/>
+        </w:rPr>
+        <w:t>. Activer</w:t>
       </w:r>
       <w:r>
         <w:rPr>
@@ -1954,8 +1911,6 @@
         </w:rPr>
         <w:t xml:space="preserve"> une scène</w:t>
       </w:r>
-      <w:bookmarkStart w:id="0" w:name="_GoBack"/>
-      <w:bookmarkEnd w:id="0"/>
     </w:p>
     <w:p>
       <w:pPr>
@@ -2011,8 +1966,8 @@
         <w:tblLook w:val="04A0" w:firstRow="1" w:lastRow="0" w:firstColumn="1" w:lastColumn="0" w:noHBand="0" w:noVBand="1"/>
       </w:tblPr>
       <w:tblGrid>
-        <w:gridCol w:w="3845"/>
-        <w:gridCol w:w="4148"/>
+        <w:gridCol w:w="4528"/>
+        <w:gridCol w:w="4859"/>
         <w:gridCol w:w="1063"/>
       </w:tblGrid>
       <w:tr>
@@ -2723,7 +2678,16 @@
                 <w:color w:val="000000"/>
                 <w:lang w:eastAsia="fr-FR"/>
               </w:rPr>
-              <w:t xml:space="preserve">Etat du test :   Accepté  </w:t>
+              <w:t xml:space="preserve">Etat du test :   </w:t>
+            </w:r>
+            <w:proofErr w:type="gramStart"/>
+            <w:r>
+              <w:rPr>
+                <w:rFonts w:ascii="Calibri" w:eastAsia="Times New Roman" w:hAnsi="Calibri" w:cs="Calibri"/>
+                <w:color w:val="000000"/>
+                <w:lang w:eastAsia="fr-FR"/>
+              </w:rPr>
+              <w:t xml:space="preserve">Accepté  </w:t>
             </w:r>
             <w:r>
               <w:rPr>
@@ -2733,6 +2697,7 @@
               </w:rPr>
               <w:t>☐</w:t>
             </w:r>
+            <w:proofErr w:type="gramEnd"/>
             <w:r>
               <w:rPr>
                 <w:rFonts w:ascii="Calibri" w:eastAsia="Times New Roman" w:hAnsi="Calibri" w:cs="Calibri"/>
@@ -2743,84 +2708,28 @@
             </w:r>
             <w:r>
               <w:rPr>
+                <w:rFonts w:ascii="Calibri" w:eastAsia="Times New Roman" w:hAnsi="Calibri" w:cs="Calibri"/>
+                <w:color w:val="000000"/>
+                <w:lang w:eastAsia="fr-FR"/>
+              </w:rPr>
+              <w:t>X</w:t>
+            </w:r>
+            <w:r>
+              <w:rPr>
+                <w:rFonts w:ascii="Calibri" w:eastAsia="Times New Roman" w:hAnsi="Calibri" w:cs="Calibri"/>
+                <w:color w:val="000000"/>
+                <w:lang w:eastAsia="fr-FR"/>
+              </w:rPr>
+              <w:t xml:space="preserve">       Accepté sous Réserve  </w:t>
+            </w:r>
+            <w:r>
+              <w:rPr>
                 <w:rFonts w:ascii="Segoe UI Symbol" w:eastAsia="Times New Roman" w:hAnsi="Segoe UI Symbol" w:cs="Segoe UI Symbol"/>
                 <w:color w:val="000000"/>
                 <w:lang w:eastAsia="fr-FR"/>
               </w:rPr>
               <w:t>☐</w:t>
             </w:r>
-            <w:r>
-              <w:rPr>
-                <w:rFonts w:ascii="Calibri" w:eastAsia="Times New Roman" w:hAnsi="Calibri" w:cs="Calibri"/>
-                <w:color w:val="000000"/>
-                <w:lang w:eastAsia="fr-FR"/>
-              </w:rPr>
-              <w:t xml:space="preserve">       Accepté sous Réserve  </w:t>
-            </w:r>
-            <w:r>
-              <w:rPr>
-                <w:rFonts w:ascii="Segoe UI Symbol" w:eastAsia="Times New Roman" w:hAnsi="Segoe UI Symbol" w:cs="Segoe UI Symbol"/>
-                <w:color w:val="000000"/>
-                <w:lang w:eastAsia="fr-FR"/>
-              </w:rPr>
-              <w:t>☐</w:t>
-            </w:r>
-          </w:p>
-        </w:tc>
-      </w:tr>
-      <w:tr>
-        <w:trPr>
-          <w:trHeight w:val="2247"/>
-        </w:trPr>
-        <w:tc>
-          <w:tcPr>
-            <w:tcW w:w="0" w:type="auto"/>
-            <w:gridSpan w:val="3"/>
-            <w:tcBorders>
-              <w:top w:val="single" w:sz="6" w:space="0" w:color="000000"/>
-              <w:left w:val="single" w:sz="6" w:space="0" w:color="000000"/>
-              <w:bottom w:val="single" w:sz="6" w:space="0" w:color="000000"/>
-              <w:right w:val="single" w:sz="6" w:space="0" w:color="000000"/>
-            </w:tcBorders>
-            <w:tcMar>
-              <w:top w:w="0" w:type="dxa"/>
-              <w:left w:w="70" w:type="dxa"/>
-              <w:bottom w:w="0" w:type="dxa"/>
-              <w:right w:w="70" w:type="dxa"/>
-            </w:tcMar>
-            <w:hideMark/>
-          </w:tcPr>
-          <w:p>
-            <w:pPr>
-              <w:spacing w:line="240" w:lineRule="auto"/>
-              <w:jc w:val="both"/>
-              <w:rPr>
-                <w:rFonts w:ascii="Times New Roman" w:eastAsia="Times New Roman" w:hAnsi="Times New Roman" w:cs="Times New Roman"/>
-                <w:sz w:val="24"/>
-                <w:szCs w:val="24"/>
-                <w:lang w:eastAsia="fr-FR"/>
-              </w:rPr>
-            </w:pPr>
-            <w:r>
-              <w:rPr>
-                <w:rFonts w:ascii="Calibri" w:eastAsia="Times New Roman" w:hAnsi="Calibri" w:cs="Calibri"/>
-                <w:color w:val="000000"/>
-                <w:lang w:eastAsia="fr-FR"/>
-              </w:rPr>
-              <w:lastRenderedPageBreak/>
-              <w:t>Observations :</w:t>
-            </w:r>
-          </w:p>
-          <w:p>
-            <w:pPr>
-              <w:spacing w:after="0" w:line="240" w:lineRule="auto"/>
-              <w:rPr>
-                <w:rFonts w:ascii="Times New Roman" w:eastAsia="Times New Roman" w:hAnsi="Times New Roman" w:cs="Times New Roman"/>
-                <w:sz w:val="24"/>
-                <w:szCs w:val="24"/>
-                <w:lang w:eastAsia="fr-FR"/>
-              </w:rPr>
-            </w:pPr>
           </w:p>
         </w:tc>
       </w:tr>
@@ -2828,7 +2737,7 @@
     <w:p/>
     <w:sectPr>
       <w:pgSz w:w="11906" w:h="16838"/>
-      <w:pgMar w:top="1417" w:right="1417" w:bottom="1417" w:left="1417" w:header="708" w:footer="708" w:gutter="0"/>
+      <w:pgMar w:top="720" w:right="720" w:bottom="720" w:left="720" w:header="708" w:footer="708" w:gutter="0"/>
       <w:cols w:space="708"/>
       <w:docGrid w:linePitch="360"/>
     </w:sectPr>
@@ -2837,7 +2746,7 @@
 </file>
 
 <file path=word/numbering.xml><?xml version="1.0" encoding="utf-8"?>
-<w:numbering xmlns:wpc="http://schemas.microsoft.com/office/word/2010/wordprocessingCanvas" xmlns:cx="http://schemas.microsoft.com/office/drawing/2014/chartex" xmlns:cx1="http://schemas.microsoft.com/office/drawing/2015/9/8/chartex" xmlns:mc="http://schemas.openxmlformats.org/markup-compatibility/2006" xmlns:o="urn:schemas-microsoft-com:office:office" xmlns:r="http://schemas.openxmlformats.org/officeDocument/2006/relationships" xmlns:m="http://schemas.openxmlformats.org/officeDocument/2006/math" xmlns:v="urn:schemas-microsoft-com:vml" xmlns:wp14="http://schemas.microsoft.com/office/word/2010/wordprocessingDrawing" xmlns:wp="http://schemas.openxmlformats.org/drawingml/2006/wordprocessingDrawing" xmlns:w10="urn:schemas-microsoft-com:office:word" xmlns:w="http://schemas.openxmlformats.org/wordprocessingml/2006/main" xmlns:w14="http://schemas.microsoft.com/office/word/2010/wordml" xmlns:w15="http://schemas.microsoft.com/office/word/2012/wordml" xmlns:w16se="http://schemas.microsoft.com/office/word/2015/wordml/symex" xmlns:wpg="http://schemas.microsoft.com/office/word/2010/wordprocessingGroup" xmlns:wpi="http://schemas.microsoft.com/office/word/2010/wordprocessingInk" xmlns:wne="http://schemas.microsoft.com/office/word/2006/wordml" xmlns:wps="http://schemas.microsoft.com/office/word/2010/wordprocessingShape" mc:Ignorable="w14 w15 w16se wp14">
+<w:numbering xmlns:wpc="http://schemas.microsoft.com/office/word/2010/wordprocessingCanvas" xmlns:cx="http://schemas.microsoft.com/office/drawing/2014/chartex" xmlns:cx1="http://schemas.microsoft.com/office/drawing/2015/9/8/chartex" xmlns:cx2="http://schemas.microsoft.com/office/drawing/2015/10/21/chartex" xmlns:cx3="http://schemas.microsoft.com/office/drawing/2016/5/9/chartex" xmlns:cx4="http://schemas.microsoft.com/office/drawing/2016/5/10/chartex" xmlns:cx5="http://schemas.microsoft.com/office/drawing/2016/5/11/chartex" xmlns:cx6="http://schemas.microsoft.com/office/drawing/2016/5/12/chartex" xmlns:cx7="http://schemas.microsoft.com/office/drawing/2016/5/13/chartex" xmlns:cx8="http://schemas.microsoft.com/office/drawing/2016/5/14/chartex" xmlns:mc="http://schemas.openxmlformats.org/markup-compatibility/2006" xmlns:aink="http://schemas.microsoft.com/office/drawing/2016/ink" xmlns:am3d="http://schemas.microsoft.com/office/drawing/2017/model3d" xmlns:o="urn:schemas-microsoft-com:office:office" xmlns:oel="http://schemas.microsoft.com/office/2019/extlst" xmlns:r="http://schemas.openxmlformats.org/officeDocument/2006/relationships" xmlns:m="http://schemas.openxmlformats.org/officeDocument/2006/math" xmlns:v="urn:schemas-microsoft-com:vml" xmlns:wp14="http://schemas.microsoft.com/office/word/2010/wordprocessingDrawing" xmlns:wp="http://schemas.openxmlformats.org/drawingml/2006/wordprocessingDrawing" xmlns:w10="urn:schemas-microsoft-com:office:word" xmlns:w="http://schemas.openxmlformats.org/wordprocessingml/2006/main" xmlns:w14="http://schemas.microsoft.com/office/word/2010/wordml" xmlns:w15="http://schemas.microsoft.com/office/word/2012/wordml" xmlns:w16cex="http://schemas.microsoft.com/office/word/2018/wordml/cex" xmlns:w16cid="http://schemas.microsoft.com/office/word/2016/wordml/cid" xmlns:w16="http://schemas.microsoft.com/office/word/2018/wordml" xmlns:w16sdtdh="http://schemas.microsoft.com/office/word/2020/wordml/sdtdatahash" xmlns:w16se="http://schemas.microsoft.com/office/word/2015/wordml/symex" xmlns:wpg="http://schemas.microsoft.com/office/word/2010/wordprocessingGroup" xmlns:wpi="http://schemas.microsoft.com/office/word/2010/wordprocessingInk" xmlns:wne="http://schemas.microsoft.com/office/word/2006/wordml" xmlns:wps="http://schemas.microsoft.com/office/word/2010/wordprocessingShape" mc:Ignorable="w14 w15 w16se w16cid w16 w16cex w16sdtdh wp14">
   <w:abstractNum w:abstractNumId="0" w15:restartNumberingAfterBreak="0">
     <w:nsid w:val="2DA605F9"/>
     <w:multiLevelType w:val="multilevel"/>
@@ -3177,10 +3086,10 @@
       </w:pPr>
     </w:lvl>
   </w:abstractNum>
-  <w:num w:numId="1">
+  <w:num w:numId="1" w16cid:durableId="1287544167">
     <w:abstractNumId w:val="0"/>
   </w:num>
-  <w:num w:numId="2">
+  <w:num w:numId="2" w16cid:durableId="636305796">
     <w:abstractNumId w:val="1"/>
     <w:lvlOverride w:ilvl="0">
       <w:lvl w:ilvl="0">
@@ -3190,7 +3099,7 @@
       </w:lvl>
     </w:lvlOverride>
   </w:num>
-  <w:num w:numId="3">
+  <w:num w:numId="3" w16cid:durableId="884562663">
     <w:abstractNumId w:val="2"/>
     <w:lvlOverride w:ilvl="0">
       <w:lvl w:ilvl="0">
@@ -3204,7 +3113,7 @@
 </file>
 
 <file path=word/styles.xml><?xml version="1.0" encoding="utf-8"?>
-<w:styles xmlns:mc="http://schemas.openxmlformats.org/markup-compatibility/2006" xmlns:r="http://schemas.openxmlformats.org/officeDocument/2006/relationships" xmlns:w="http://schemas.openxmlformats.org/wordprocessingml/2006/main" xmlns:w14="http://schemas.microsoft.com/office/word/2010/wordml" xmlns:w15="http://schemas.microsoft.com/office/word/2012/wordml" xmlns:w16se="http://schemas.microsoft.com/office/word/2015/wordml/symex" mc:Ignorable="w14 w15 w16se">
+<w:styles xmlns:mc="http://schemas.openxmlformats.org/markup-compatibility/2006" xmlns:r="http://schemas.openxmlformats.org/officeDocument/2006/relationships" xmlns:w="http://schemas.openxmlformats.org/wordprocessingml/2006/main" xmlns:w14="http://schemas.microsoft.com/office/word/2010/wordml" xmlns:w15="http://schemas.microsoft.com/office/word/2012/wordml" xmlns:w16cex="http://schemas.microsoft.com/office/word/2018/wordml/cex" xmlns:w16cid="http://schemas.microsoft.com/office/word/2016/wordml/cid" xmlns:w16="http://schemas.microsoft.com/office/word/2018/wordml" xmlns:w16sdtdh="http://schemas.microsoft.com/office/word/2020/wordml/sdtdatahash" xmlns:w16se="http://schemas.microsoft.com/office/word/2015/wordml/symex" mc:Ignorable="w14 w15 w16se w16cid w16 w16cex w16sdtdh">
   <w:docDefaults>
     <w:rPrDefault>
       <w:rPr>
@@ -3220,7 +3129,7 @@
       </w:pPr>
     </w:pPrDefault>
   </w:docDefaults>
-  <w:latentStyles w:defLockedState="0" w:defUIPriority="99" w:defSemiHidden="0" w:defUnhideWhenUsed="0" w:defQFormat="0" w:count="371">
+  <w:latentStyles w:defLockedState="0" w:defUIPriority="99" w:defSemiHidden="0" w:defUnhideWhenUsed="0" w:defQFormat="0" w:count="376">
     <w:lsdException w:name="Normal" w:uiPriority="0" w:qFormat="1"/>
     <w:lsdException w:name="heading 1" w:uiPriority="9" w:qFormat="1"/>
     <w:lsdException w:name="heading 2" w:semiHidden="1" w:uiPriority="9" w:unhideWhenUsed="1" w:qFormat="1"/>
@@ -3592,6 +3501,11 @@
     <w:lsdException w:name="List Table 5 Dark Accent 6" w:uiPriority="50"/>
     <w:lsdException w:name="List Table 6 Colorful Accent 6" w:uiPriority="51"/>
     <w:lsdException w:name="List Table 7 Colorful Accent 6" w:uiPriority="52"/>
+    <w:lsdException w:name="Mention" w:semiHidden="1" w:unhideWhenUsed="1"/>
+    <w:lsdException w:name="Smart Hyperlink" w:semiHidden="1" w:unhideWhenUsed="1"/>
+    <w:lsdException w:name="Hashtag" w:semiHidden="1" w:unhideWhenUsed="1"/>
+    <w:lsdException w:name="Unresolved Mention" w:semiHidden="1" w:unhideWhenUsed="1"/>
+    <w:lsdException w:name="Smart Link" w:semiHidden="1" w:unhideWhenUsed="1"/>
   </w:latentStyles>
   <w:style w:type="paragraph" w:default="1" w:styleId="Normal">
     <w:name w:val="Normal"/>

</xml_diff>

<commit_message>
maj cahier de test
</commit_message>
<xml_diff>
--- a/documentation/cahier de test perso.docx
+++ b/documentation/cahier de test perso.docx
@@ -689,14 +689,6 @@
                 <w:lang w:eastAsia="fr-FR"/>
               </w:rPr>
             </w:pPr>
-            <w:r>
-              <w:rPr>
-                <w:rFonts w:ascii="Calibri" w:eastAsia="Times New Roman" w:hAnsi="Calibri" w:cs="Calibri"/>
-                <w:color w:val="000000"/>
-                <w:lang w:eastAsia="fr-FR"/>
-              </w:rPr>
-              <w:t>Non</w:t>
-            </w:r>
           </w:p>
         </w:tc>
       </w:tr>
@@ -860,14 +852,6 @@
                 <w:lang w:eastAsia="fr-FR"/>
               </w:rPr>
             </w:pPr>
-            <w:r>
-              <w:rPr>
-                <w:rFonts w:ascii="Calibri" w:eastAsia="Times New Roman" w:hAnsi="Calibri" w:cs="Calibri"/>
-                <w:color w:val="000000"/>
-                <w:lang w:eastAsia="fr-FR"/>
-              </w:rPr>
-              <w:t>Non</w:t>
-            </w:r>
           </w:p>
         </w:tc>
       </w:tr>
@@ -951,7 +935,16 @@
                 <w:color w:val="000000"/>
                 <w:lang w:eastAsia="fr-FR"/>
               </w:rPr>
-              <w:t xml:space="preserve">Etat du test :   Accepté  </w:t>
+              <w:t xml:space="preserve">Etat du test :   </w:t>
+            </w:r>
+            <w:proofErr w:type="gramStart"/>
+            <w:r>
+              <w:rPr>
+                <w:rFonts w:ascii="Calibri" w:eastAsia="Times New Roman" w:hAnsi="Calibri" w:cs="Calibri"/>
+                <w:color w:val="000000"/>
+                <w:lang w:eastAsia="fr-FR"/>
+              </w:rPr>
+              <w:t xml:space="preserve">Accepté  </w:t>
             </w:r>
             <w:r>
               <w:rPr>
@@ -961,13 +954,30 @@
               </w:rPr>
               <w:t>☐</w:t>
             </w:r>
-            <w:r>
-              <w:rPr>
-                <w:rFonts w:ascii="Calibri" w:eastAsia="Times New Roman" w:hAnsi="Calibri" w:cs="Calibri"/>
-                <w:color w:val="000000"/>
-                <w:lang w:eastAsia="fr-FR"/>
-              </w:rPr>
-              <w:t xml:space="preserve">      Refusé  X       Accepté sous Réserve  </w:t>
+            <w:proofErr w:type="gramEnd"/>
+            <w:r>
+              <w:rPr>
+                <w:rFonts w:ascii="Calibri" w:eastAsia="Times New Roman" w:hAnsi="Calibri" w:cs="Calibri"/>
+                <w:color w:val="000000"/>
+                <w:lang w:eastAsia="fr-FR"/>
+              </w:rPr>
+              <w:t xml:space="preserve">      Refusé  </w:t>
+            </w:r>
+            <w:r>
+              <w:rPr>
+                <w:rFonts w:ascii="Segoe UI Symbol" w:eastAsia="Times New Roman" w:hAnsi="Segoe UI Symbol" w:cs="Segoe UI Symbol"/>
+                <w:color w:val="000000"/>
+                <w:lang w:eastAsia="fr-FR"/>
+              </w:rPr>
+              <w:t>☐</w:t>
+            </w:r>
+            <w:r>
+              <w:rPr>
+                <w:rFonts w:ascii="Calibri" w:eastAsia="Times New Roman" w:hAnsi="Calibri" w:cs="Calibri"/>
+                <w:color w:val="000000"/>
+                <w:lang w:eastAsia="fr-FR"/>
+              </w:rPr>
+              <w:t xml:space="preserve">       Accepté sous Réserve  </w:t>
             </w:r>
             <w:r>
               <w:rPr>
@@ -1575,14 +1585,6 @@
                 <w:lang w:eastAsia="fr-FR"/>
               </w:rPr>
             </w:pPr>
-            <w:r>
-              <w:rPr>
-                <w:rFonts w:ascii="Calibri" w:eastAsia="Times New Roman" w:hAnsi="Calibri" w:cs="Calibri"/>
-                <w:color w:val="000000"/>
-                <w:lang w:eastAsia="fr-FR"/>
-              </w:rPr>
-              <w:t>Oui</w:t>
-            </w:r>
           </w:p>
         </w:tc>
       </w:tr>
@@ -1728,14 +1730,6 @@
                 <w:lang w:eastAsia="fr-FR"/>
               </w:rPr>
             </w:pPr>
-            <w:r>
-              <w:rPr>
-                <w:rFonts w:ascii="Calibri" w:eastAsia="Times New Roman" w:hAnsi="Calibri" w:cs="Calibri"/>
-                <w:color w:val="000000"/>
-                <w:lang w:eastAsia="fr-FR"/>
-              </w:rPr>
-              <w:t>Non</w:t>
-            </w:r>
           </w:p>
         </w:tc>
       </w:tr>
@@ -1819,7 +1813,16 @@
                 <w:color w:val="000000"/>
                 <w:lang w:eastAsia="fr-FR"/>
               </w:rPr>
-              <w:t xml:space="preserve">Etat du test :   Accepté  </w:t>
+              <w:t xml:space="preserve">Etat du test :   </w:t>
+            </w:r>
+            <w:proofErr w:type="gramStart"/>
+            <w:r>
+              <w:rPr>
+                <w:rFonts w:ascii="Calibri" w:eastAsia="Times New Roman" w:hAnsi="Calibri" w:cs="Calibri"/>
+                <w:color w:val="000000"/>
+                <w:lang w:eastAsia="fr-FR"/>
+              </w:rPr>
+              <w:t xml:space="preserve">Accepté  </w:t>
             </w:r>
             <w:r>
               <w:rPr>
@@ -1829,13 +1832,30 @@
               </w:rPr>
               <w:t>☐</w:t>
             </w:r>
-            <w:r>
-              <w:rPr>
-                <w:rFonts w:ascii="Calibri" w:eastAsia="Times New Roman" w:hAnsi="Calibri" w:cs="Calibri"/>
-                <w:color w:val="000000"/>
-                <w:lang w:eastAsia="fr-FR"/>
-              </w:rPr>
-              <w:t xml:space="preserve">      Refusé  X       Accepté sous Réserve  </w:t>
+            <w:proofErr w:type="gramEnd"/>
+            <w:r>
+              <w:rPr>
+                <w:rFonts w:ascii="Calibri" w:eastAsia="Times New Roman" w:hAnsi="Calibri" w:cs="Calibri"/>
+                <w:color w:val="000000"/>
+                <w:lang w:eastAsia="fr-FR"/>
+              </w:rPr>
+              <w:t xml:space="preserve">      Refusé  </w:t>
+            </w:r>
+            <w:r>
+              <w:rPr>
+                <w:rFonts w:ascii="Segoe UI Symbol" w:eastAsia="Times New Roman" w:hAnsi="Segoe UI Symbol" w:cs="Segoe UI Symbol"/>
+                <w:color w:val="000000"/>
+                <w:lang w:eastAsia="fr-FR"/>
+              </w:rPr>
+              <w:t>☐</w:t>
+            </w:r>
+            <w:r>
+              <w:rPr>
+                <w:rFonts w:ascii="Calibri" w:eastAsia="Times New Roman" w:hAnsi="Calibri" w:cs="Calibri"/>
+                <w:color w:val="000000"/>
+                <w:lang w:eastAsia="fr-FR"/>
+              </w:rPr>
+              <w:t xml:space="preserve">       Accepté sous Réserve  </w:t>
             </w:r>
             <w:r>
               <w:rPr>
@@ -2451,14 +2471,6 @@
                 <w:lang w:eastAsia="fr-FR"/>
               </w:rPr>
             </w:pPr>
-            <w:r>
-              <w:rPr>
-                <w:rFonts w:ascii="Calibri" w:eastAsia="Times New Roman" w:hAnsi="Calibri" w:cs="Calibri"/>
-                <w:color w:val="000000"/>
-                <w:lang w:eastAsia="fr-FR"/>
-              </w:rPr>
-              <w:t>Non</w:t>
-            </w:r>
           </w:p>
         </w:tc>
       </w:tr>
@@ -2587,14 +2599,6 @@
                 <w:lang w:eastAsia="fr-FR"/>
               </w:rPr>
             </w:pPr>
-            <w:r>
-              <w:rPr>
-                <w:rFonts w:ascii="Calibri" w:eastAsia="Times New Roman" w:hAnsi="Calibri" w:cs="Calibri"/>
-                <w:color w:val="000000"/>
-                <w:lang w:eastAsia="fr-FR"/>
-              </w:rPr>
-              <w:t>Non</w:t>
-            </w:r>
           </w:p>
         </w:tc>
       </w:tr>
@@ -2708,11 +2712,11 @@
             </w:r>
             <w:r>
               <w:rPr>
-                <w:rFonts w:ascii="Calibri" w:eastAsia="Times New Roman" w:hAnsi="Calibri" w:cs="Calibri"/>
-                <w:color w:val="000000"/>
-                <w:lang w:eastAsia="fr-FR"/>
-              </w:rPr>
-              <w:t>X</w:t>
+                <w:rFonts w:ascii="Segoe UI Symbol" w:eastAsia="Times New Roman" w:hAnsi="Segoe UI Symbol" w:cs="Segoe UI Symbol"/>
+                <w:color w:val="000000"/>
+                <w:lang w:eastAsia="fr-FR"/>
+              </w:rPr>
+              <w:t>☐</w:t>
             </w:r>
             <w:r>
               <w:rPr>

</xml_diff>

<commit_message>
cahier de recette maj
</commit_message>
<xml_diff>
--- a/documentation/cahier de test perso.docx
+++ b/documentation/cahier de test perso.docx
@@ -1,6 +1,6 @@
 
 <file path=word/document.xml><?xml version="1.0" encoding="utf-8"?>
-<w:document xmlns:wpc="http://schemas.microsoft.com/office/word/2010/wordprocessingCanvas" xmlns:cx="http://schemas.microsoft.com/office/drawing/2014/chartex" xmlns:cx1="http://schemas.microsoft.com/office/drawing/2015/9/8/chartex" xmlns:cx2="http://schemas.microsoft.com/office/drawing/2015/10/21/chartex" xmlns:cx3="http://schemas.microsoft.com/office/drawing/2016/5/9/chartex" xmlns:cx4="http://schemas.microsoft.com/office/drawing/2016/5/10/chartex" xmlns:cx5="http://schemas.microsoft.com/office/drawing/2016/5/11/chartex" xmlns:cx6="http://schemas.microsoft.com/office/drawing/2016/5/12/chartex" xmlns:cx7="http://schemas.microsoft.com/office/drawing/2016/5/13/chartex" xmlns:cx8="http://schemas.microsoft.com/office/drawing/2016/5/14/chartex" xmlns:mc="http://schemas.openxmlformats.org/markup-compatibility/2006" xmlns:aink="http://schemas.microsoft.com/office/drawing/2016/ink" xmlns:am3d="http://schemas.microsoft.com/office/drawing/2017/model3d" xmlns:o="urn:schemas-microsoft-com:office:office" xmlns:oel="http://schemas.microsoft.com/office/2019/extlst" xmlns:r="http://schemas.openxmlformats.org/officeDocument/2006/relationships" xmlns:m="http://schemas.openxmlformats.org/officeDocument/2006/math" xmlns:v="urn:schemas-microsoft-com:vml" xmlns:wp14="http://schemas.microsoft.com/office/word/2010/wordprocessingDrawing" xmlns:wp="http://schemas.openxmlformats.org/drawingml/2006/wordprocessingDrawing" xmlns:w10="urn:schemas-microsoft-com:office:word" xmlns:w="http://schemas.openxmlformats.org/wordprocessingml/2006/main" xmlns:w14="http://schemas.microsoft.com/office/word/2010/wordml" xmlns:w15="http://schemas.microsoft.com/office/word/2012/wordml" xmlns:w16cex="http://schemas.microsoft.com/office/word/2018/wordml/cex" xmlns:w16cid="http://schemas.microsoft.com/office/word/2016/wordml/cid" xmlns:w16="http://schemas.microsoft.com/office/word/2018/wordml" xmlns:w16sdtdh="http://schemas.microsoft.com/office/word/2020/wordml/sdtdatahash" xmlns:w16se="http://schemas.microsoft.com/office/word/2015/wordml/symex" xmlns:wpg="http://schemas.microsoft.com/office/word/2010/wordprocessingGroup" xmlns:wpi="http://schemas.microsoft.com/office/word/2010/wordprocessingInk" xmlns:wne="http://schemas.microsoft.com/office/word/2006/wordml" xmlns:wps="http://schemas.microsoft.com/office/word/2010/wordprocessingShape" mc:Ignorable="w14 w15 w16se w16cid w16 w16cex w16sdtdh wp14">
+<w:document xmlns:wpc="http://schemas.microsoft.com/office/word/2010/wordprocessingCanvas" xmlns:cx="http://schemas.microsoft.com/office/drawing/2014/chartex" xmlns:cx1="http://schemas.microsoft.com/office/drawing/2015/9/8/chartex" xmlns:mc="http://schemas.openxmlformats.org/markup-compatibility/2006" xmlns:o="urn:schemas-microsoft-com:office:office" xmlns:r="http://schemas.openxmlformats.org/officeDocument/2006/relationships" xmlns:m="http://schemas.openxmlformats.org/officeDocument/2006/math" xmlns:v="urn:schemas-microsoft-com:vml" xmlns:wp14="http://schemas.microsoft.com/office/word/2010/wordprocessingDrawing" xmlns:wp="http://schemas.openxmlformats.org/drawingml/2006/wordprocessingDrawing" xmlns:w10="urn:schemas-microsoft-com:office:word" xmlns:w="http://schemas.openxmlformats.org/wordprocessingml/2006/main" xmlns:w14="http://schemas.microsoft.com/office/word/2010/wordml" xmlns:w15="http://schemas.microsoft.com/office/word/2012/wordml" xmlns:w16se="http://schemas.microsoft.com/office/word/2015/wordml/symex" xmlns:wpg="http://schemas.microsoft.com/office/word/2010/wordprocessingGroup" xmlns:wpi="http://schemas.microsoft.com/office/word/2010/wordprocessingInk" xmlns:wne="http://schemas.microsoft.com/office/word/2006/wordml" xmlns:wps="http://schemas.microsoft.com/office/word/2010/wordprocessingShape" mc:Ignorable="w14 w15 w16se wp14">
   <w:body>
     <w:p>
       <w:pPr>
@@ -181,8 +181,8 @@
         <w:tblLook w:val="04A0" w:firstRow="1" w:lastRow="0" w:firstColumn="1" w:lastColumn="0" w:noHBand="0" w:noVBand="1"/>
       </w:tblPr>
       <w:tblGrid>
-        <w:gridCol w:w="5208"/>
-        <w:gridCol w:w="4179"/>
+        <w:gridCol w:w="5054"/>
+        <w:gridCol w:w="4333"/>
         <w:gridCol w:w="1063"/>
       </w:tblGrid>
       <w:tr>
@@ -355,42 +355,31 @@
               <w:spacing w:line="240" w:lineRule="auto"/>
               <w:jc w:val="both"/>
               <w:rPr>
-                <w:rFonts w:ascii="Times New Roman" w:eastAsia="Times New Roman" w:hAnsi="Times New Roman" w:cs="Times New Roman"/>
-                <w:b/>
-                <w:bCs/>
-                <w:sz w:val="24"/>
-                <w:szCs w:val="24"/>
-                <w:lang w:eastAsia="fr-FR"/>
-              </w:rPr>
-            </w:pPr>
-            <w:r>
-              <w:rPr>
-                <w:rFonts w:ascii="Arial" w:eastAsia="Times New Roman" w:hAnsi="Arial" w:cs="Arial"/>
+                <w:rFonts w:eastAsia="Times New Roman" w:cstheme="minorHAnsi"/>
+                <w:b/>
+                <w:bCs/>
+                <w:sz w:val="24"/>
+                <w:szCs w:val="24"/>
+                <w:lang w:eastAsia="fr-FR"/>
+              </w:rPr>
+            </w:pPr>
+            <w:r>
+              <w:rPr>
+                <w:rFonts w:eastAsia="Times New Roman" w:cstheme="minorHAnsi"/>
                 <w:color w:val="000000"/>
                 <w:shd w:val="clear" w:color="auto" w:fill="FFFFFF"/>
                 <w:lang w:eastAsia="fr-FR"/>
               </w:rPr>
-              <w:t xml:space="preserve">Ce test a été effectué dans un environnement de développement simulé utilisant le logiciel de contrôle de la "Light </w:t>
-            </w:r>
-            <w:proofErr w:type="spellStart"/>
-            <w:r>
-              <w:rPr>
-                <w:rFonts w:ascii="Arial" w:eastAsia="Times New Roman" w:hAnsi="Arial" w:cs="Arial"/>
+              <w:t xml:space="preserve">Ce test a été effectué </w:t>
+            </w:r>
+            <w:r>
+              <w:rPr>
+                <w:rFonts w:eastAsia="Times New Roman" w:cstheme="minorHAnsi"/>
                 <w:color w:val="000000"/>
                 <w:shd w:val="clear" w:color="auto" w:fill="FFFFFF"/>
                 <w:lang w:eastAsia="fr-FR"/>
               </w:rPr>
-              <w:t>Board</w:t>
-            </w:r>
-            <w:proofErr w:type="spellEnd"/>
-            <w:r>
-              <w:rPr>
-                <w:rFonts w:ascii="Arial" w:eastAsia="Times New Roman" w:hAnsi="Arial" w:cs="Arial"/>
-                <w:color w:val="000000"/>
-                <w:shd w:val="clear" w:color="auto" w:fill="FFFFFF"/>
-                <w:lang w:eastAsia="fr-FR"/>
-              </w:rPr>
-              <w:t>".</w:t>
+              <w:t>sur une IHM WEB.</w:t>
             </w:r>
           </w:p>
         </w:tc>
@@ -597,7 +586,33 @@
                 <w:color w:val="000000"/>
                 <w:lang w:eastAsia="fr-FR"/>
               </w:rPr>
-              <w:t>" au réseau local.</w:t>
+              <w:t xml:space="preserve">" au </w:t>
+            </w:r>
+            <w:r>
+              <w:rPr>
+                <w:rFonts w:ascii="Calibri" w:eastAsia="Times New Roman" w:hAnsi="Calibri" w:cs="Calibri"/>
+                <w:color w:val="000000"/>
+                <w:lang w:eastAsia="fr-FR"/>
+              </w:rPr>
+              <w:t xml:space="preserve">serveur en </w:t>
+            </w:r>
+            <w:proofErr w:type="spellStart"/>
+            <w:r>
+              <w:rPr>
+                <w:rFonts w:ascii="Calibri" w:eastAsia="Times New Roman" w:hAnsi="Calibri" w:cs="Calibri"/>
+                <w:color w:val="000000"/>
+                <w:lang w:eastAsia="fr-FR"/>
+              </w:rPr>
+              <w:t>websocket</w:t>
+            </w:r>
+            <w:proofErr w:type="spellEnd"/>
+            <w:r>
+              <w:rPr>
+                <w:rFonts w:ascii="Calibri" w:eastAsia="Times New Roman" w:hAnsi="Calibri" w:cs="Calibri"/>
+                <w:color w:val="000000"/>
+                <w:lang w:eastAsia="fr-FR"/>
+              </w:rPr>
+              <w:t>.</w:t>
             </w:r>
           </w:p>
         </w:tc>
@@ -655,7 +670,33 @@
                 <w:color w:val="000000"/>
                 <w:lang w:eastAsia="fr-FR"/>
               </w:rPr>
-              <w:t>" se connecte avec succès au réseau local.</w:t>
+              <w:t xml:space="preserve">" se connecte avec succès au </w:t>
+            </w:r>
+            <w:r>
+              <w:rPr>
+                <w:rFonts w:ascii="Calibri" w:eastAsia="Times New Roman" w:hAnsi="Calibri" w:cs="Calibri"/>
+                <w:color w:val="000000"/>
+                <w:lang w:eastAsia="fr-FR"/>
+              </w:rPr>
+              <w:t xml:space="preserve">serveur en </w:t>
+            </w:r>
+            <w:proofErr w:type="spellStart"/>
+            <w:r>
+              <w:rPr>
+                <w:rFonts w:ascii="Calibri" w:eastAsia="Times New Roman" w:hAnsi="Calibri" w:cs="Calibri"/>
+                <w:color w:val="000000"/>
+                <w:lang w:eastAsia="fr-FR"/>
+              </w:rPr>
+              <w:t>websocket</w:t>
+            </w:r>
+            <w:proofErr w:type="spellEnd"/>
+            <w:r>
+              <w:rPr>
+                <w:rFonts w:ascii="Calibri" w:eastAsia="Times New Roman" w:hAnsi="Calibri" w:cs="Calibri"/>
+                <w:color w:val="000000"/>
+                <w:lang w:eastAsia="fr-FR"/>
+              </w:rPr>
+              <w:t>.</w:t>
             </w:r>
           </w:p>
         </w:tc>
@@ -742,7 +783,7 @@
                 <w:color w:val="000000"/>
                 <w:lang w:eastAsia="fr-FR"/>
               </w:rPr>
-              <w:t xml:space="preserve">Tester la configuration de base de la "Light </w:t>
+              <w:t xml:space="preserve">Tester la configuration de la "Light </w:t>
             </w:r>
             <w:proofErr w:type="spellStart"/>
             <w:r>
@@ -935,16 +976,7 @@
                 <w:color w:val="000000"/>
                 <w:lang w:eastAsia="fr-FR"/>
               </w:rPr>
-              <w:t xml:space="preserve">Etat du test :   </w:t>
-            </w:r>
-            <w:proofErr w:type="gramStart"/>
-            <w:r>
-              <w:rPr>
-                <w:rFonts w:ascii="Calibri" w:eastAsia="Times New Roman" w:hAnsi="Calibri" w:cs="Calibri"/>
-                <w:color w:val="000000"/>
-                <w:lang w:eastAsia="fr-FR"/>
-              </w:rPr>
-              <w:t xml:space="preserve">Accepté  </w:t>
+              <w:t xml:space="preserve">Etat du test :   Accepté  </w:t>
             </w:r>
             <w:r>
               <w:rPr>
@@ -954,7 +986,6 @@
               </w:rPr>
               <w:t>☐</w:t>
             </w:r>
-            <w:proofErr w:type="gramEnd"/>
             <w:r>
               <w:rPr>
                 <w:rFonts w:ascii="Calibri" w:eastAsia="Times New Roman" w:hAnsi="Calibri" w:cs="Calibri"/>
@@ -1078,8 +1109,8 @@
         <w:tblLook w:val="04A0" w:firstRow="1" w:lastRow="0" w:firstColumn="1" w:lastColumn="0" w:noHBand="0" w:noVBand="1"/>
       </w:tblPr>
       <w:tblGrid>
-        <w:gridCol w:w="5031"/>
-        <w:gridCol w:w="4356"/>
+        <w:gridCol w:w="4718"/>
+        <w:gridCol w:w="4669"/>
         <w:gridCol w:w="1063"/>
       </w:tblGrid>
       <w:tr>
@@ -1251,42 +1282,22 @@
               <w:spacing w:line="240" w:lineRule="auto"/>
               <w:jc w:val="both"/>
               <w:rPr>
-                <w:rFonts w:ascii="Times New Roman" w:eastAsia="Times New Roman" w:hAnsi="Times New Roman" w:cs="Times New Roman"/>
-                <w:b/>
-                <w:bCs/>
-                <w:sz w:val="24"/>
-                <w:szCs w:val="24"/>
-                <w:lang w:eastAsia="fr-FR"/>
-              </w:rPr>
-            </w:pPr>
-            <w:r>
-              <w:rPr>
-                <w:rFonts w:ascii="Arial" w:eastAsia="Times New Roman" w:hAnsi="Arial" w:cs="Arial"/>
+                <w:rFonts w:eastAsia="Times New Roman" w:cstheme="minorHAnsi"/>
+                <w:b/>
+                <w:bCs/>
+                <w:sz w:val="24"/>
+                <w:szCs w:val="24"/>
+                <w:lang w:eastAsia="fr-FR"/>
+              </w:rPr>
+            </w:pPr>
+            <w:r>
+              <w:rPr>
+                <w:rFonts w:eastAsia="Times New Roman" w:cstheme="minorHAnsi"/>
                 <w:color w:val="000000"/>
                 <w:shd w:val="clear" w:color="auto" w:fill="FFFFFF"/>
                 <w:lang w:eastAsia="fr-FR"/>
               </w:rPr>
-              <w:t xml:space="preserve">Ce test a été effectué sur une "Light </w:t>
-            </w:r>
-            <w:proofErr w:type="spellStart"/>
-            <w:r>
-              <w:rPr>
-                <w:rFonts w:ascii="Arial" w:eastAsia="Times New Roman" w:hAnsi="Arial" w:cs="Arial"/>
-                <w:color w:val="000000"/>
-                <w:shd w:val="clear" w:color="auto" w:fill="FFFFFF"/>
-                <w:lang w:eastAsia="fr-FR"/>
-              </w:rPr>
-              <w:t>Board</w:t>
-            </w:r>
-            <w:proofErr w:type="spellEnd"/>
-            <w:r>
-              <w:rPr>
-                <w:rFonts w:ascii="Arial" w:eastAsia="Times New Roman" w:hAnsi="Arial" w:cs="Arial"/>
-                <w:color w:val="000000"/>
-                <w:shd w:val="clear" w:color="auto" w:fill="FFFFFF"/>
-                <w:lang w:eastAsia="fr-FR"/>
-              </w:rPr>
-              <w:t>" physique dans un environnement de production avec une connexion réseau stable.</w:t>
+              <w:t>Ce test a été effectué sur une IHM WEB.</w:t>
             </w:r>
           </w:p>
         </w:tc>
@@ -1495,6 +1506,14 @@
               </w:rPr>
               <w:t>”</w:t>
             </w:r>
+            <w:r>
+              <w:rPr>
+                <w:rFonts w:ascii="Calibri" w:eastAsia="Times New Roman" w:hAnsi="Calibri" w:cs="Calibri"/>
+                <w:color w:val="000000"/>
+                <w:lang w:eastAsia="fr-FR"/>
+              </w:rPr>
+              <w:t>.</w:t>
+            </w:r>
           </w:p>
         </w:tc>
         <w:tc>
@@ -1552,6 +1571,14 @@
                 <w:lang w:eastAsia="fr-FR"/>
               </w:rPr>
               <w:t xml:space="preserve"> peut être personnalisée en drag and drop</w:t>
+            </w:r>
+            <w:r>
+              <w:rPr>
+                <w:rFonts w:ascii="Calibri" w:eastAsia="Times New Roman" w:hAnsi="Calibri" w:cs="Calibri"/>
+                <w:color w:val="000000"/>
+                <w:lang w:eastAsia="fr-FR"/>
+              </w:rPr>
+              <w:t>.</w:t>
             </w:r>
           </w:p>
         </w:tc>
@@ -1638,7 +1665,31 @@
                 <w:color w:val="000000"/>
                 <w:lang w:eastAsia="fr-FR"/>
               </w:rPr>
-              <w:t xml:space="preserve">Test de la sauvegarde des configurations personnalisées sur la "Light </w:t>
+              <w:t>Test de la sauvegarde des</w:t>
+            </w:r>
+            <w:r>
+              <w:rPr>
+                <w:rFonts w:ascii="Calibri" w:eastAsia="Times New Roman" w:hAnsi="Calibri" w:cs="Calibri"/>
+                <w:color w:val="000000"/>
+                <w:lang w:eastAsia="fr-FR"/>
+              </w:rPr>
+              <w:t xml:space="preserve"> positions</w:t>
+            </w:r>
+            <w:r>
+              <w:rPr>
+                <w:rFonts w:ascii="Calibri" w:eastAsia="Times New Roman" w:hAnsi="Calibri" w:cs="Calibri"/>
+                <w:color w:val="000000"/>
+                <w:lang w:eastAsia="fr-FR"/>
+              </w:rPr>
+              <w:t xml:space="preserve"> </w:t>
+            </w:r>
+            <w:r>
+              <w:rPr>
+                <w:rFonts w:ascii="Calibri" w:eastAsia="Times New Roman" w:hAnsi="Calibri" w:cs="Calibri"/>
+                <w:color w:val="000000"/>
+                <w:lang w:eastAsia="fr-FR"/>
+              </w:rPr>
+              <w:t xml:space="preserve">des « Light </w:t>
             </w:r>
             <w:proofErr w:type="spellStart"/>
             <w:r>
@@ -1656,7 +1707,7 @@
                 <w:color w:val="000000"/>
                 <w:lang w:eastAsia="fr-FR"/>
               </w:rPr>
-              <w:t>".</w:t>
+              <w:t> ».</w:t>
             </w:r>
           </w:p>
         </w:tc>
@@ -1696,7 +1747,41 @@
                 <w:color w:val="000000"/>
                 <w:lang w:eastAsia="fr-FR"/>
               </w:rPr>
-              <w:t>Les effets lumineux sont configurables et s'activent correctement.</w:t>
+              <w:t>La position des</w:t>
+            </w:r>
+            <w:r>
+              <w:rPr>
+                <w:rFonts w:ascii="Calibri" w:eastAsia="Times New Roman" w:hAnsi="Calibri" w:cs="Calibri"/>
+                <w:color w:val="000000"/>
+                <w:lang w:eastAsia="fr-FR"/>
+              </w:rPr>
+              <w:t xml:space="preserve"> </w:t>
+            </w:r>
+            <w:r>
+              <w:rPr>
+                <w:rFonts w:ascii="Calibri" w:eastAsia="Times New Roman" w:hAnsi="Calibri" w:cs="Calibri"/>
+                <w:color w:val="000000"/>
+                <w:lang w:eastAsia="fr-FR"/>
+              </w:rPr>
+              <w:t xml:space="preserve">« Light </w:t>
+            </w:r>
+            <w:proofErr w:type="spellStart"/>
+            <w:r>
+              <w:rPr>
+                <w:rFonts w:ascii="Calibri" w:eastAsia="Times New Roman" w:hAnsi="Calibri" w:cs="Calibri"/>
+                <w:color w:val="000000"/>
+                <w:lang w:eastAsia="fr-FR"/>
+              </w:rPr>
+              <w:t>Board</w:t>
+            </w:r>
+            <w:proofErr w:type="spellEnd"/>
+            <w:r>
+              <w:rPr>
+                <w:rFonts w:ascii="Calibri" w:eastAsia="Times New Roman" w:hAnsi="Calibri" w:cs="Calibri"/>
+                <w:color w:val="000000"/>
+                <w:lang w:eastAsia="fr-FR"/>
+              </w:rPr>
+              <w:t> » sont enregistrées.</w:t>
             </w:r>
           </w:p>
         </w:tc>
@@ -1813,16 +1898,7 @@
                 <w:color w:val="000000"/>
                 <w:lang w:eastAsia="fr-FR"/>
               </w:rPr>
-              <w:t xml:space="preserve">Etat du test :   </w:t>
-            </w:r>
-            <w:proofErr w:type="gramStart"/>
-            <w:r>
-              <w:rPr>
-                <w:rFonts w:ascii="Calibri" w:eastAsia="Times New Roman" w:hAnsi="Calibri" w:cs="Calibri"/>
-                <w:color w:val="000000"/>
-                <w:lang w:eastAsia="fr-FR"/>
-              </w:rPr>
-              <w:t xml:space="preserve">Accepté  </w:t>
+              <w:t xml:space="preserve">Etat du test :   Accepté  </w:t>
             </w:r>
             <w:r>
               <w:rPr>
@@ -1832,7 +1908,6 @@
               </w:rPr>
               <w:t>☐</w:t>
             </w:r>
-            <w:proofErr w:type="gramEnd"/>
             <w:r>
               <w:rPr>
                 <w:rFonts w:ascii="Calibri" w:eastAsia="Times New Roman" w:hAnsi="Calibri" w:cs="Calibri"/>
@@ -1869,6 +1944,17 @@
         </w:tc>
       </w:tr>
     </w:tbl>
+    <w:p>
+      <w:pPr>
+        <w:spacing w:after="240" w:line="240" w:lineRule="auto"/>
+        <w:rPr>
+          <w:rFonts w:ascii="Times New Roman" w:eastAsia="Times New Roman" w:hAnsi="Times New Roman" w:cs="Times New Roman"/>
+          <w:sz w:val="24"/>
+          <w:szCs w:val="24"/>
+          <w:lang w:eastAsia="fr-FR"/>
+        </w:rPr>
+      </w:pPr>
+    </w:p>
     <w:p>
       <w:pPr>
         <w:spacing w:after="240" w:line="240" w:lineRule="auto"/>
@@ -1986,8 +2072,8 @@
         <w:tblLook w:val="04A0" w:firstRow="1" w:lastRow="0" w:firstColumn="1" w:lastColumn="0" w:noHBand="0" w:noVBand="1"/>
       </w:tblPr>
       <w:tblGrid>
-        <w:gridCol w:w="4528"/>
-        <w:gridCol w:w="4859"/>
+        <w:gridCol w:w="4239"/>
+        <w:gridCol w:w="5148"/>
         <w:gridCol w:w="1063"/>
       </w:tblGrid>
       <w:tr>
@@ -2137,42 +2223,22 @@
               <w:spacing w:line="240" w:lineRule="auto"/>
               <w:jc w:val="both"/>
               <w:rPr>
-                <w:rFonts w:ascii="Times New Roman" w:eastAsia="Times New Roman" w:hAnsi="Times New Roman" w:cs="Times New Roman"/>
-                <w:b/>
-                <w:bCs/>
-                <w:sz w:val="24"/>
-                <w:szCs w:val="24"/>
-                <w:lang w:eastAsia="fr-FR"/>
-              </w:rPr>
-            </w:pPr>
-            <w:r>
-              <w:rPr>
-                <w:rFonts w:ascii="Calibri" w:eastAsia="Times New Roman" w:hAnsi="Calibri" w:cs="Calibri"/>
+                <w:rFonts w:eastAsia="Times New Roman" w:cstheme="minorHAnsi"/>
+                <w:b/>
+                <w:bCs/>
+                <w:sz w:val="24"/>
+                <w:szCs w:val="24"/>
+                <w:lang w:eastAsia="fr-FR"/>
+              </w:rPr>
+            </w:pPr>
+            <w:r>
+              <w:rPr>
+                <w:rFonts w:eastAsia="Times New Roman" w:cstheme="minorHAnsi"/>
                 <w:color w:val="000000"/>
                 <w:shd w:val="clear" w:color="auto" w:fill="FFFFFF"/>
                 <w:lang w:eastAsia="fr-FR"/>
               </w:rPr>
-              <w:t xml:space="preserve">Ce test a été réalisé sur une “Light </w:t>
-            </w:r>
-            <w:proofErr w:type="spellStart"/>
-            <w:r>
-              <w:rPr>
-                <w:rFonts w:ascii="Calibri" w:eastAsia="Times New Roman" w:hAnsi="Calibri" w:cs="Calibri"/>
-                <w:color w:val="000000"/>
-                <w:shd w:val="clear" w:color="auto" w:fill="FFFFFF"/>
-                <w:lang w:eastAsia="fr-FR"/>
-              </w:rPr>
-              <w:t>Board</w:t>
-            </w:r>
-            <w:proofErr w:type="spellEnd"/>
-            <w:r>
-              <w:rPr>
-                <w:rFonts w:ascii="Calibri" w:eastAsia="Times New Roman" w:hAnsi="Calibri" w:cs="Calibri"/>
-                <w:color w:val="000000"/>
-                <w:shd w:val="clear" w:color="auto" w:fill="FFFFFF"/>
-                <w:lang w:eastAsia="fr-FR"/>
-              </w:rPr>
-              <w:t>” physique installée dans un studio d'enregistrement avec une connectivité réseau stable.</w:t>
+              <w:t>Ce test a été effectué sur une IHM WEB.</w:t>
             </w:r>
           </w:p>
         </w:tc>
@@ -2525,7 +2591,25 @@
                 <w:color w:val="000000"/>
                 <w:lang w:eastAsia="fr-FR"/>
               </w:rPr>
-              <w:t>Vérification de la transition fluide entre les différentes configurations lumineuses de la scène activée.</w:t>
+              <w:t xml:space="preserve">Vérification de l’activation en temps réel des lumières de la « Light </w:t>
+            </w:r>
+            <w:proofErr w:type="spellStart"/>
+            <w:r>
+              <w:rPr>
+                <w:rFonts w:ascii="Calibri" w:eastAsia="Times New Roman" w:hAnsi="Calibri" w:cs="Calibri"/>
+                <w:color w:val="000000"/>
+                <w:lang w:eastAsia="fr-FR"/>
+              </w:rPr>
+              <w:t>Board</w:t>
+            </w:r>
+            <w:proofErr w:type="spellEnd"/>
+            <w:r>
+              <w:rPr>
+                <w:rFonts w:ascii="Calibri" w:eastAsia="Times New Roman" w:hAnsi="Calibri" w:cs="Calibri"/>
+                <w:color w:val="000000"/>
+                <w:lang w:eastAsia="fr-FR"/>
+              </w:rPr>
+              <w:t> ».</w:t>
             </w:r>
           </w:p>
         </w:tc>
@@ -2565,7 +2649,7 @@
                 <w:color w:val="000000"/>
                 <w:lang w:eastAsia="fr-FR"/>
               </w:rPr>
-              <w:t>La transition entre les configurations lumineuses de la scène se déroule sans accroc ni retard perceptible.</w:t>
+              <w:t>L’activations des lumières sont en temps réel.</w:t>
             </w:r>
           </w:p>
         </w:tc>
@@ -2682,16 +2766,7 @@
                 <w:color w:val="000000"/>
                 <w:lang w:eastAsia="fr-FR"/>
               </w:rPr>
-              <w:t xml:space="preserve">Etat du test :   </w:t>
-            </w:r>
-            <w:proofErr w:type="gramStart"/>
-            <w:r>
-              <w:rPr>
-                <w:rFonts w:ascii="Calibri" w:eastAsia="Times New Roman" w:hAnsi="Calibri" w:cs="Calibri"/>
-                <w:color w:val="000000"/>
-                <w:lang w:eastAsia="fr-FR"/>
-              </w:rPr>
-              <w:t xml:space="preserve">Accepté  </w:t>
+              <w:t xml:space="preserve">Etat du test :   Accepté  </w:t>
             </w:r>
             <w:r>
               <w:rPr>
@@ -2701,7 +2776,6 @@
               </w:rPr>
               <w:t>☐</w:t>
             </w:r>
-            <w:proofErr w:type="gramEnd"/>
             <w:r>
               <w:rPr>
                 <w:rFonts w:ascii="Calibri" w:eastAsia="Times New Roman" w:hAnsi="Calibri" w:cs="Calibri"/>
@@ -2738,7 +2812,10 @@
         </w:tc>
       </w:tr>
     </w:tbl>
-    <w:p/>
+    <w:p>
+      <w:bookmarkStart w:id="0" w:name="_GoBack"/>
+      <w:bookmarkEnd w:id="0"/>
+    </w:p>
     <w:sectPr>
       <w:pgSz w:w="11906" w:h="16838"/>
       <w:pgMar w:top="720" w:right="720" w:bottom="720" w:left="720" w:header="708" w:footer="708" w:gutter="0"/>
@@ -2750,7 +2827,7 @@
 </file>
 
 <file path=word/numbering.xml><?xml version="1.0" encoding="utf-8"?>
-<w:numbering xmlns:wpc="http://schemas.microsoft.com/office/word/2010/wordprocessingCanvas" xmlns:cx="http://schemas.microsoft.com/office/drawing/2014/chartex" xmlns:cx1="http://schemas.microsoft.com/office/drawing/2015/9/8/chartex" xmlns:cx2="http://schemas.microsoft.com/office/drawing/2015/10/21/chartex" xmlns:cx3="http://schemas.microsoft.com/office/drawing/2016/5/9/chartex" xmlns:cx4="http://schemas.microsoft.com/office/drawing/2016/5/10/chartex" xmlns:cx5="http://schemas.microsoft.com/office/drawing/2016/5/11/chartex" xmlns:cx6="http://schemas.microsoft.com/office/drawing/2016/5/12/chartex" xmlns:cx7="http://schemas.microsoft.com/office/drawing/2016/5/13/chartex" xmlns:cx8="http://schemas.microsoft.com/office/drawing/2016/5/14/chartex" xmlns:mc="http://schemas.openxmlformats.org/markup-compatibility/2006" xmlns:aink="http://schemas.microsoft.com/office/drawing/2016/ink" xmlns:am3d="http://schemas.microsoft.com/office/drawing/2017/model3d" xmlns:o="urn:schemas-microsoft-com:office:office" xmlns:oel="http://schemas.microsoft.com/office/2019/extlst" xmlns:r="http://schemas.openxmlformats.org/officeDocument/2006/relationships" xmlns:m="http://schemas.openxmlformats.org/officeDocument/2006/math" xmlns:v="urn:schemas-microsoft-com:vml" xmlns:wp14="http://schemas.microsoft.com/office/word/2010/wordprocessingDrawing" xmlns:wp="http://schemas.openxmlformats.org/drawingml/2006/wordprocessingDrawing" xmlns:w10="urn:schemas-microsoft-com:office:word" xmlns:w="http://schemas.openxmlformats.org/wordprocessingml/2006/main" xmlns:w14="http://schemas.microsoft.com/office/word/2010/wordml" xmlns:w15="http://schemas.microsoft.com/office/word/2012/wordml" xmlns:w16cex="http://schemas.microsoft.com/office/word/2018/wordml/cex" xmlns:w16cid="http://schemas.microsoft.com/office/word/2016/wordml/cid" xmlns:w16="http://schemas.microsoft.com/office/word/2018/wordml" xmlns:w16sdtdh="http://schemas.microsoft.com/office/word/2020/wordml/sdtdatahash" xmlns:w16se="http://schemas.microsoft.com/office/word/2015/wordml/symex" xmlns:wpg="http://schemas.microsoft.com/office/word/2010/wordprocessingGroup" xmlns:wpi="http://schemas.microsoft.com/office/word/2010/wordprocessingInk" xmlns:wne="http://schemas.microsoft.com/office/word/2006/wordml" xmlns:wps="http://schemas.microsoft.com/office/word/2010/wordprocessingShape" mc:Ignorable="w14 w15 w16se w16cid w16 w16cex w16sdtdh wp14">
+<w:numbering xmlns:wpc="http://schemas.microsoft.com/office/word/2010/wordprocessingCanvas" xmlns:cx="http://schemas.microsoft.com/office/drawing/2014/chartex" xmlns:cx1="http://schemas.microsoft.com/office/drawing/2015/9/8/chartex" xmlns:mc="http://schemas.openxmlformats.org/markup-compatibility/2006" xmlns:o="urn:schemas-microsoft-com:office:office" xmlns:r="http://schemas.openxmlformats.org/officeDocument/2006/relationships" xmlns:m="http://schemas.openxmlformats.org/officeDocument/2006/math" xmlns:v="urn:schemas-microsoft-com:vml" xmlns:wp14="http://schemas.microsoft.com/office/word/2010/wordprocessingDrawing" xmlns:wp="http://schemas.openxmlformats.org/drawingml/2006/wordprocessingDrawing" xmlns:w10="urn:schemas-microsoft-com:office:word" xmlns:w="http://schemas.openxmlformats.org/wordprocessingml/2006/main" xmlns:w14="http://schemas.microsoft.com/office/word/2010/wordml" xmlns:w15="http://schemas.microsoft.com/office/word/2012/wordml" xmlns:w16se="http://schemas.microsoft.com/office/word/2015/wordml/symex" xmlns:wpg="http://schemas.microsoft.com/office/word/2010/wordprocessingGroup" xmlns:wpi="http://schemas.microsoft.com/office/word/2010/wordprocessingInk" xmlns:wne="http://schemas.microsoft.com/office/word/2006/wordml" xmlns:wps="http://schemas.microsoft.com/office/word/2010/wordprocessingShape" mc:Ignorable="w14 w15 w16se wp14">
   <w:abstractNum w:abstractNumId="0" w15:restartNumberingAfterBreak="0">
     <w:nsid w:val="2DA605F9"/>
     <w:multiLevelType w:val="multilevel"/>
@@ -3090,10 +3167,10 @@
       </w:pPr>
     </w:lvl>
   </w:abstractNum>
-  <w:num w:numId="1" w16cid:durableId="1287544167">
+  <w:num w:numId="1">
     <w:abstractNumId w:val="0"/>
   </w:num>
-  <w:num w:numId="2" w16cid:durableId="636305796">
+  <w:num w:numId="2">
     <w:abstractNumId w:val="1"/>
     <w:lvlOverride w:ilvl="0">
       <w:lvl w:ilvl="0">
@@ -3103,7 +3180,7 @@
       </w:lvl>
     </w:lvlOverride>
   </w:num>
-  <w:num w:numId="3" w16cid:durableId="884562663">
+  <w:num w:numId="3">
     <w:abstractNumId w:val="2"/>
     <w:lvlOverride w:ilvl="0">
       <w:lvl w:ilvl="0">
@@ -3117,7 +3194,7 @@
 </file>
 
 <file path=word/styles.xml><?xml version="1.0" encoding="utf-8"?>
-<w:styles xmlns:mc="http://schemas.openxmlformats.org/markup-compatibility/2006" xmlns:r="http://schemas.openxmlformats.org/officeDocument/2006/relationships" xmlns:w="http://schemas.openxmlformats.org/wordprocessingml/2006/main" xmlns:w14="http://schemas.microsoft.com/office/word/2010/wordml" xmlns:w15="http://schemas.microsoft.com/office/word/2012/wordml" xmlns:w16cex="http://schemas.microsoft.com/office/word/2018/wordml/cex" xmlns:w16cid="http://schemas.microsoft.com/office/word/2016/wordml/cid" xmlns:w16="http://schemas.microsoft.com/office/word/2018/wordml" xmlns:w16sdtdh="http://schemas.microsoft.com/office/word/2020/wordml/sdtdatahash" xmlns:w16se="http://schemas.microsoft.com/office/word/2015/wordml/symex" mc:Ignorable="w14 w15 w16se w16cid w16 w16cex w16sdtdh">
+<w:styles xmlns:mc="http://schemas.openxmlformats.org/markup-compatibility/2006" xmlns:r="http://schemas.openxmlformats.org/officeDocument/2006/relationships" xmlns:w="http://schemas.openxmlformats.org/wordprocessingml/2006/main" xmlns:w14="http://schemas.microsoft.com/office/word/2010/wordml" xmlns:w15="http://schemas.microsoft.com/office/word/2012/wordml" xmlns:w16se="http://schemas.microsoft.com/office/word/2015/wordml/symex" mc:Ignorable="w14 w15 w16se">
   <w:docDefaults>
     <w:rPrDefault>
       <w:rPr>
@@ -3133,7 +3210,7 @@
       </w:pPr>
     </w:pPrDefault>
   </w:docDefaults>
-  <w:latentStyles w:defLockedState="0" w:defUIPriority="99" w:defSemiHidden="0" w:defUnhideWhenUsed="0" w:defQFormat="0" w:count="376">
+  <w:latentStyles w:defLockedState="0" w:defUIPriority="99" w:defSemiHidden="0" w:defUnhideWhenUsed="0" w:defQFormat="0" w:count="371">
     <w:lsdException w:name="Normal" w:uiPriority="0" w:qFormat="1"/>
     <w:lsdException w:name="heading 1" w:uiPriority="9" w:qFormat="1"/>
     <w:lsdException w:name="heading 2" w:semiHidden="1" w:uiPriority="9" w:unhideWhenUsed="1" w:qFormat="1"/>
@@ -3505,11 +3582,6 @@
     <w:lsdException w:name="List Table 5 Dark Accent 6" w:uiPriority="50"/>
     <w:lsdException w:name="List Table 6 Colorful Accent 6" w:uiPriority="51"/>
     <w:lsdException w:name="List Table 7 Colorful Accent 6" w:uiPriority="52"/>
-    <w:lsdException w:name="Mention" w:semiHidden="1" w:unhideWhenUsed="1"/>
-    <w:lsdException w:name="Smart Hyperlink" w:semiHidden="1" w:unhideWhenUsed="1"/>
-    <w:lsdException w:name="Hashtag" w:semiHidden="1" w:unhideWhenUsed="1"/>
-    <w:lsdException w:name="Unresolved Mention" w:semiHidden="1" w:unhideWhenUsed="1"/>
-    <w:lsdException w:name="Smart Link" w:semiHidden="1" w:unhideWhenUsed="1"/>
   </w:latentStyles>
   <w:style w:type="paragraph" w:default="1" w:styleId="Normal">
     <w:name w:val="Normal"/>

</xml_diff>